<commit_message>
Add requirements file and enhance session and admin templates; improve accessibility and map integration
</commit_message>
<xml_diff>
--- a/Checklist for TASK 2 Deliverables.docx
+++ b/Checklist for TASK 2 Deliverables.docx
@@ -158,7 +158,7 @@
           </w:rPr>
           <w:id w:val="-1320112043"/>
           <w14:checkbox>
-            <w14:checked w14:val="0"/>
+            <w14:checked w14:val="1"/>
             <w14:checkedState w14:val="2612" w14:font="MS Gothic"/>
             <w14:uncheckedState w14:val="2610" w14:font="MS Gothic"/>
           </w14:checkbox>
@@ -166,12 +166,12 @@
         <w:sdtContent>
           <w:r>
             <w:rPr>
-              <w:rFonts w:eastAsia="MS Gothic" w:cs="Segoe UI"/>
+              <w:rFonts w:ascii="MS Gothic" w:eastAsia="MS Gothic" w:hAnsi="MS Gothic" w:cs="Segoe UI" w:hint="eastAsia"/>
               <w:kern w:val="0"/>
               <w:lang w:eastAsia="en-GB"/>
               <w14:ligatures w14:val="none"/>
             </w:rPr>
-            <w:t>☐</w:t>
+            <w:t>☒</w:t>
           </w:r>
         </w:sdtContent>
       </w:sdt>
@@ -215,7 +215,7 @@
           </w:rPr>
           <w:id w:val="-2006816008"/>
           <w14:checkbox>
-            <w14:checked w14:val="0"/>
+            <w14:checked w14:val="1"/>
             <w14:checkedState w14:val="2612" w14:font="MS Gothic"/>
             <w14:uncheckedState w14:val="2610" w14:font="MS Gothic"/>
           </w14:checkbox>
@@ -223,12 +223,12 @@
         <w:sdtContent>
           <w:r>
             <w:rPr>
-              <w:rFonts w:eastAsia="MS Gothic" w:cs="Segoe UI"/>
+              <w:rFonts w:ascii="MS Gothic" w:eastAsia="MS Gothic" w:hAnsi="MS Gothic" w:cs="Segoe UI" w:hint="eastAsia"/>
               <w:kern w:val="0"/>
               <w:lang w:eastAsia="en-GB"/>
               <w14:ligatures w14:val="none"/>
             </w:rPr>
-            <w:t>☐</w:t>
+            <w:t>☒</w:t>
           </w:r>
         </w:sdtContent>
       </w:sdt>
@@ -272,7 +272,7 @@
           </w:rPr>
           <w:id w:val="-751735900"/>
           <w14:checkbox>
-            <w14:checked w14:val="0"/>
+            <w14:checked w14:val="1"/>
             <w14:checkedState w14:val="2612" w14:font="MS Gothic"/>
             <w14:uncheckedState w14:val="2610" w14:font="MS Gothic"/>
           </w14:checkbox>
@@ -280,12 +280,12 @@
         <w:sdtContent>
           <w:r>
             <w:rPr>
-              <w:rFonts w:eastAsia="MS Gothic" w:cs="Segoe UI"/>
+              <w:rFonts w:ascii="MS Gothic" w:eastAsia="MS Gothic" w:hAnsi="MS Gothic" w:cs="Segoe UI" w:hint="eastAsia"/>
               <w:kern w:val="0"/>
               <w:lang w:eastAsia="en-GB"/>
               <w14:ligatures w14:val="none"/>
             </w:rPr>
-            <w:t>☐</w:t>
+            <w:t>☒</w:t>
           </w:r>
         </w:sdtContent>
       </w:sdt>
@@ -382,7 +382,7 @@
           </w:rPr>
           <w:id w:val="2089108508"/>
           <w14:checkbox>
-            <w14:checked w14:val="0"/>
+            <w14:checked w14:val="1"/>
             <w14:checkedState w14:val="2612" w14:font="MS Gothic"/>
             <w14:uncheckedState w14:val="2610" w14:font="MS Gothic"/>
           </w14:checkbox>
@@ -390,12 +390,12 @@
         <w:sdtContent>
           <w:r>
             <w:rPr>
-              <w:rFonts w:eastAsia="MS Gothic" w:cs="Segoe UI"/>
+              <w:rFonts w:ascii="MS Gothic" w:eastAsia="MS Gothic" w:hAnsi="MS Gothic" w:cs="Segoe UI" w:hint="eastAsia"/>
               <w:kern w:val="0"/>
               <w:lang w:eastAsia="en-GB"/>
               <w14:ligatures w14:val="none"/>
             </w:rPr>
-            <w:t>☐</w:t>
+            <w:t>☒</w:t>
           </w:r>
         </w:sdtContent>
       </w:sdt>
@@ -439,7 +439,7 @@
           </w:rPr>
           <w:id w:val="-1932112661"/>
           <w14:checkbox>
-            <w14:checked w14:val="0"/>
+            <w14:checked w14:val="1"/>
             <w14:checkedState w14:val="2612" w14:font="MS Gothic"/>
             <w14:uncheckedState w14:val="2610" w14:font="MS Gothic"/>
           </w14:checkbox>
@@ -447,12 +447,12 @@
         <w:sdtContent>
           <w:r>
             <w:rPr>
-              <w:rFonts w:eastAsia="MS Gothic" w:cs="Segoe UI"/>
+              <w:rFonts w:ascii="MS Gothic" w:eastAsia="MS Gothic" w:hAnsi="MS Gothic" w:cs="Segoe UI" w:hint="eastAsia"/>
               <w:kern w:val="0"/>
               <w:lang w:eastAsia="en-GB"/>
               <w14:ligatures w14:val="none"/>
             </w:rPr>
-            <w:t>☐</w:t>
+            <w:t>☒</w:t>
           </w:r>
         </w:sdtContent>
       </w:sdt>
@@ -496,7 +496,7 @@
           </w:rPr>
           <w:id w:val="-1662307546"/>
           <w14:checkbox>
-            <w14:checked w14:val="0"/>
+            <w14:checked w14:val="1"/>
             <w14:checkedState w14:val="2612" w14:font="MS Gothic"/>
             <w14:uncheckedState w14:val="2610" w14:font="MS Gothic"/>
           </w14:checkbox>
@@ -504,12 +504,12 @@
         <w:sdtContent>
           <w:r>
             <w:rPr>
-              <w:rFonts w:eastAsia="MS Gothic" w:cs="Segoe UI"/>
+              <w:rFonts w:ascii="MS Gothic" w:eastAsia="MS Gothic" w:hAnsi="MS Gothic" w:cs="Segoe UI" w:hint="eastAsia"/>
               <w:kern w:val="0"/>
               <w:lang w:eastAsia="en-GB"/>
               <w14:ligatures w14:val="none"/>
             </w:rPr>
-            <w:t>☐</w:t>
+            <w:t>☒</w:t>
           </w:r>
         </w:sdtContent>
       </w:sdt>
@@ -553,7 +553,7 @@
           </w:rPr>
           <w:id w:val="1383831623"/>
           <w14:checkbox>
-            <w14:checked w14:val="0"/>
+            <w14:checked w14:val="1"/>
             <w14:checkedState w14:val="2612" w14:font="MS Gothic"/>
             <w14:uncheckedState w14:val="2610" w14:font="MS Gothic"/>
           </w14:checkbox>
@@ -561,12 +561,12 @@
         <w:sdtContent>
           <w:r>
             <w:rPr>
-              <w:rFonts w:eastAsia="MS Gothic" w:cs="Segoe UI"/>
+              <w:rFonts w:ascii="MS Gothic" w:eastAsia="MS Gothic" w:hAnsi="MS Gothic" w:cs="Segoe UI" w:hint="eastAsia"/>
               <w:kern w:val="0"/>
               <w:lang w:eastAsia="en-GB"/>
               <w14:ligatures w14:val="none"/>
             </w:rPr>
-            <w:t>☐</w:t>
+            <w:t>☒</w:t>
           </w:r>
         </w:sdtContent>
       </w:sdt>
@@ -663,7 +663,7 @@
           </w:rPr>
           <w:id w:val="1512576622"/>
           <w14:checkbox>
-            <w14:checked w14:val="0"/>
+            <w14:checked w14:val="1"/>
             <w14:checkedState w14:val="2612" w14:font="MS Gothic"/>
             <w14:uncheckedState w14:val="2610" w14:font="MS Gothic"/>
           </w14:checkbox>
@@ -671,12 +671,12 @@
         <w:sdtContent>
           <w:r>
             <w:rPr>
-              <w:rFonts w:eastAsia="MS Gothic" w:cs="Segoe UI"/>
+              <w:rFonts w:ascii="MS Gothic" w:eastAsia="MS Gothic" w:hAnsi="MS Gothic" w:cs="Segoe UI" w:hint="eastAsia"/>
               <w:kern w:val="0"/>
               <w:lang w:eastAsia="en-GB"/>
               <w14:ligatures w14:val="none"/>
             </w:rPr>
-            <w:t>☐</w:t>
+            <w:t>☒</w:t>
           </w:r>
         </w:sdtContent>
       </w:sdt>
@@ -720,7 +720,7 @@
           </w:rPr>
           <w:id w:val="-34581024"/>
           <w14:checkbox>
-            <w14:checked w14:val="0"/>
+            <w14:checked w14:val="1"/>
             <w14:checkedState w14:val="2612" w14:font="MS Gothic"/>
             <w14:uncheckedState w14:val="2610" w14:font="MS Gothic"/>
           </w14:checkbox>
@@ -728,12 +728,12 @@
         <w:sdtContent>
           <w:r>
             <w:rPr>
-              <w:rFonts w:eastAsia="MS Gothic" w:cs="Segoe UI"/>
+              <w:rFonts w:ascii="MS Gothic" w:eastAsia="MS Gothic" w:hAnsi="MS Gothic" w:cs="Segoe UI" w:hint="eastAsia"/>
               <w:kern w:val="0"/>
               <w:lang w:eastAsia="en-GB"/>
               <w14:ligatures w14:val="none"/>
             </w:rPr>
-            <w:t>☐</w:t>
+            <w:t>☒</w:t>
           </w:r>
         </w:sdtContent>
       </w:sdt>
@@ -803,7 +803,7 @@
         <w:sdtContent>
           <w:r>
             <w:rPr>
-              <w:rFonts w:eastAsia="MS Gothic" w:cs="Segoe UI"/>
+              <w:rFonts w:ascii="MS Gothic" w:eastAsia="MS Gothic" w:hAnsi="MS Gothic" w:cs="Segoe UI" w:hint="eastAsia"/>
               <w:kern w:val="0"/>
               <w:lang w:eastAsia="en-GB"/>
               <w14:ligatures w14:val="none"/>
@@ -962,7 +962,7 @@
           </w:rPr>
           <w:id w:val="925079143"/>
           <w14:checkbox>
-            <w14:checked w14:val="0"/>
+            <w14:checked w14:val="1"/>
             <w14:checkedState w14:val="2612" w14:font="MS Gothic"/>
             <w14:uncheckedState w14:val="2610" w14:font="MS Gothic"/>
           </w14:checkbox>
@@ -970,12 +970,12 @@
         <w:sdtContent>
           <w:r>
             <w:rPr>
-              <w:rFonts w:eastAsia="MS Gothic" w:cs="Segoe UI"/>
+              <w:rFonts w:ascii="MS Gothic" w:eastAsia="MS Gothic" w:hAnsi="MS Gothic" w:cs="Segoe UI" w:hint="eastAsia"/>
               <w:kern w:val="0"/>
               <w:lang w:eastAsia="en-GB"/>
               <w14:ligatures w14:val="none"/>
             </w:rPr>
-            <w:t>☐</w:t>
+            <w:t>☒</w:t>
           </w:r>
         </w:sdtContent>
       </w:sdt>
@@ -1019,7 +1019,7 @@
           </w:rPr>
           <w:id w:val="913818590"/>
           <w14:checkbox>
-            <w14:checked w14:val="0"/>
+            <w14:checked w14:val="1"/>
             <w14:checkedState w14:val="2612" w14:font="MS Gothic"/>
             <w14:uncheckedState w14:val="2610" w14:font="MS Gothic"/>
           </w14:checkbox>
@@ -1027,12 +1027,12 @@
         <w:sdtContent>
           <w:r>
             <w:rPr>
-              <w:rFonts w:eastAsia="MS Gothic" w:cs="Segoe UI"/>
+              <w:rFonts w:ascii="MS Gothic" w:eastAsia="MS Gothic" w:hAnsi="MS Gothic" w:cs="Segoe UI" w:hint="eastAsia"/>
               <w:kern w:val="0"/>
               <w:lang w:eastAsia="en-GB"/>
               <w14:ligatures w14:val="none"/>
             </w:rPr>
-            <w:t>☐</w:t>
+            <w:t>☒</w:t>
           </w:r>
         </w:sdtContent>
       </w:sdt>
@@ -1372,7 +1372,7 @@
           </w:rPr>
           <w:id w:val="-42058594"/>
           <w14:checkbox>
-            <w14:checked w14:val="0"/>
+            <w14:checked w14:val="1"/>
             <w14:checkedState w14:val="2612" w14:font="MS Gothic"/>
             <w14:uncheckedState w14:val="2610" w14:font="MS Gothic"/>
           </w14:checkbox>
@@ -1385,7 +1385,7 @@
               <w:lang w:eastAsia="en-GB"/>
               <w14:ligatures w14:val="none"/>
             </w:rPr>
-            <w:t>☐</w:t>
+            <w:t>☒</w:t>
           </w:r>
         </w:sdtContent>
       </w:sdt>
@@ -1512,7 +1512,7 @@
           </w:rPr>
           <w:id w:val="699744680"/>
           <w14:checkbox>
-            <w14:checked w14:val="0"/>
+            <w14:checked w14:val="1"/>
             <w14:checkedState w14:val="2612" w14:font="MS Gothic"/>
             <w14:uncheckedState w14:val="2610" w14:font="MS Gothic"/>
           </w14:checkbox>
@@ -1525,7 +1525,7 @@
               <w:lang w:eastAsia="en-GB"/>
               <w14:ligatures w14:val="none"/>
             </w:rPr>
-            <w:t>☐</w:t>
+            <w:t>☒</w:t>
           </w:r>
         </w:sdtContent>
       </w:sdt>
@@ -1634,7 +1634,7 @@
           </w:rPr>
           <w:id w:val="1404721065"/>
           <w14:checkbox>
-            <w14:checked w14:val="0"/>
+            <w14:checked w14:val="1"/>
             <w14:checkedState w14:val="2612" w14:font="MS Gothic"/>
             <w14:uncheckedState w14:val="2610" w14:font="MS Gothic"/>
           </w14:checkbox>
@@ -1647,7 +1647,7 @@
               <w:lang w:eastAsia="en-GB"/>
               <w14:ligatures w14:val="none"/>
             </w:rPr>
-            <w:t>☐</w:t>
+            <w:t>☒</w:t>
           </w:r>
         </w:sdtContent>
       </w:sdt>
@@ -1788,7 +1788,7 @@
           </w:rPr>
           <w:id w:val="-379631483"/>
           <w14:checkbox>
-            <w14:checked w14:val="0"/>
+            <w14:checked w14:val="1"/>
             <w14:checkedState w14:val="2612" w14:font="MS Gothic"/>
             <w14:uncheckedState w14:val="2610" w14:font="MS Gothic"/>
           </w14:checkbox>
@@ -1801,7 +1801,7 @@
               <w:lang w:eastAsia="en-GB"/>
               <w14:ligatures w14:val="none"/>
             </w:rPr>
-            <w:t>☐</w:t>
+            <w:t>☒</w:t>
           </w:r>
         </w:sdtContent>
       </w:sdt>
@@ -1865,7 +1865,7 @@
           </w:rPr>
           <w:id w:val="1568152907"/>
           <w14:checkbox>
-            <w14:checked w14:val="0"/>
+            <w14:checked w14:val="1"/>
             <w14:checkedState w14:val="2612" w14:font="MS Gothic"/>
             <w14:uncheckedState w14:val="2610" w14:font="MS Gothic"/>
           </w14:checkbox>
@@ -1878,7 +1878,7 @@
               <w:lang w:eastAsia="en-GB"/>
               <w14:ligatures w14:val="none"/>
             </w:rPr>
-            <w:t>☐</w:t>
+            <w:t>☒</w:t>
           </w:r>
         </w:sdtContent>
       </w:sdt>
@@ -1999,7 +1999,7 @@
           </w:rPr>
           <w:id w:val="456072228"/>
           <w14:checkbox>
-            <w14:checked w14:val="0"/>
+            <w14:checked w14:val="1"/>
             <w14:checkedState w14:val="2612" w14:font="MS Gothic"/>
             <w14:uncheckedState w14:val="2610" w14:font="MS Gothic"/>
           </w14:checkbox>
@@ -2012,7 +2012,7 @@
               <w:lang w:eastAsia="en-GB"/>
               <w14:ligatures w14:val="none"/>
             </w:rPr>
-            <w:t>☐</w:t>
+            <w:t>☒</w:t>
           </w:r>
         </w:sdtContent>
       </w:sdt>
@@ -2047,7 +2047,7 @@
           </w:rPr>
           <w:id w:val="-1013842784"/>
           <w14:checkbox>
-            <w14:checked w14:val="0"/>
+            <w14:checked w14:val="1"/>
             <w14:checkedState w14:val="2612" w14:font="MS Gothic"/>
             <w14:uncheckedState w14:val="2610" w14:font="MS Gothic"/>
           </w14:checkbox>
@@ -2060,7 +2060,7 @@
               <w:lang w:eastAsia="en-GB"/>
               <w14:ligatures w14:val="none"/>
             </w:rPr>
-            <w:t>☐</w:t>
+            <w:t>☒</w:t>
           </w:r>
         </w:sdtContent>
       </w:sdt>
@@ -2257,7 +2257,7 @@
           </w:rPr>
           <w:id w:val="1880589346"/>
           <w14:checkbox>
-            <w14:checked w14:val="0"/>
+            <w14:checked w14:val="1"/>
             <w14:checkedState w14:val="2612" w14:font="MS Gothic"/>
             <w14:uncheckedState w14:val="2610" w14:font="MS Gothic"/>
           </w14:checkbox>
@@ -2270,7 +2270,7 @@
               <w:lang w:eastAsia="en-GB"/>
               <w14:ligatures w14:val="none"/>
             </w:rPr>
-            <w:t>☐</w:t>
+            <w:t>☒</w:t>
           </w:r>
         </w:sdtContent>
       </w:sdt>
@@ -2348,7 +2348,7 @@
           </w:rPr>
           <w:id w:val="649025126"/>
           <w14:checkbox>
-            <w14:checked w14:val="0"/>
+            <w14:checked w14:val="1"/>
             <w14:checkedState w14:val="2612" w14:font="MS Gothic"/>
             <w14:uncheckedState w14:val="2610" w14:font="MS Gothic"/>
           </w14:checkbox>
@@ -2361,7 +2361,7 @@
               <w:lang w:eastAsia="en-GB"/>
               <w14:ligatures w14:val="none"/>
             </w:rPr>
-            <w:t>☐</w:t>
+            <w:t>☒</w:t>
           </w:r>
         </w:sdtContent>
       </w:sdt>
@@ -2434,27 +2434,7 @@
           <w:lang w:eastAsia="en-GB"/>
           <w14:ligatures w14:val="none"/>
         </w:rPr>
-        <w:t xml:space="preserve">Image: "example.jpg" – Source: </w:t>
-      </w:r>
-      <w:proofErr w:type="spellStart"/>
-      <w:r>
-        <w:rPr>
-          <w:rFonts w:eastAsia="Times New Roman" w:cs="Segoe UI"/>
-          <w:kern w:val="0"/>
-          <w:lang w:eastAsia="en-GB"/>
-          <w14:ligatures w14:val="none"/>
-        </w:rPr>
-        <w:t>Unsplash</w:t>
-      </w:r>
-      <w:proofErr w:type="spellEnd"/>
-      <w:r>
-        <w:rPr>
-          <w:rFonts w:eastAsia="Times New Roman" w:cs="Segoe UI"/>
-          <w:kern w:val="0"/>
-          <w:lang w:eastAsia="en-GB"/>
-          <w14:ligatures w14:val="none"/>
-        </w:rPr>
-        <w:t xml:space="preserve"> (License: Free to Use).</w:t>
+        <w:t>Image: "example.jpg" – Source: Unsplash (License: Free to Use).</w:t>
       </w:r>
     </w:p>
     <w:p>
@@ -3445,27 +3425,7 @@
           <w:lang w:eastAsia="en-GB"/>
           <w14:ligatures w14:val="none"/>
         </w:rPr>
-        <w:t xml:space="preserve">Hash sensitive data (e.g., passwords) before storing them in the database. Use strong algorithms like SHA-256 or </w:t>
-      </w:r>
-      <w:proofErr w:type="spellStart"/>
-      <w:r>
-        <w:rPr>
-          <w:rFonts w:eastAsia="Times New Roman" w:cs="Segoe UI"/>
-          <w:kern w:val="0"/>
-          <w:lang w:eastAsia="en-GB"/>
-          <w14:ligatures w14:val="none"/>
-        </w:rPr>
-        <w:t>bcrypt</w:t>
-      </w:r>
-      <w:proofErr w:type="spellEnd"/>
-      <w:r>
-        <w:rPr>
-          <w:rFonts w:eastAsia="Times New Roman" w:cs="Segoe UI"/>
-          <w:kern w:val="0"/>
-          <w:lang w:eastAsia="en-GB"/>
-          <w14:ligatures w14:val="none"/>
-        </w:rPr>
-        <w:t>.</w:t>
+        <w:t>Hash sensitive data (e.g., passwords) before storing them in the database. Use strong algorithms like SHA-256 or bcrypt.</w:t>
       </w:r>
     </w:p>
     <w:p>
@@ -12148,12 +12108,7 @@
 </file>
 
 <file path=customXml/item1.xml><?xml version="1.0" encoding="utf-8"?>
-<?mso-contentType ?>
-<FormTemplates xmlns="http://schemas.microsoft.com/sharepoint/v3/contenttype/forms">
-  <Display>DocumentLibraryForm</Display>
-  <Edit>DocumentLibraryForm</Edit>
-  <New>DocumentLibraryForm</New>
-</FormTemplates>
+<b:Sources xmlns:b="http://schemas.openxmlformats.org/officeDocument/2006/bibliography" xmlns="http://schemas.openxmlformats.org/officeDocument/2006/bibliography" SelectedStyle="\APASixthEditionOfficeOnline.xsl" StyleName="APA" Version="6"/>
 </file>
 
 <file path=customXml/item2.xml><?xml version="1.0" encoding="utf-8"?>
@@ -12352,7 +12307,12 @@
 </file>
 
 <file path=customXml/item3.xml><?xml version="1.0" encoding="utf-8"?>
-<b:Sources xmlns:b="http://schemas.openxmlformats.org/officeDocument/2006/bibliography" xmlns="http://schemas.openxmlformats.org/officeDocument/2006/bibliography" SelectedStyle="\APASixthEditionOfficeOnline.xsl" StyleName="APA" Version="6"/>
+<?mso-contentType ?>
+<FormTemplates xmlns="http://schemas.microsoft.com/sharepoint/v3/contenttype/forms">
+  <Display>DocumentLibraryForm</Display>
+  <Edit>DocumentLibraryForm</Edit>
+  <New>DocumentLibraryForm</New>
+</FormTemplates>
 </file>
 
 <file path=customXml/item4.xml><?xml version="1.0" encoding="utf-8"?>
@@ -12367,9 +12327,9 @@
 </file>
 
 <file path=customXml/itemProps1.xml><?xml version="1.0" encoding="utf-8"?>
-<ds:datastoreItem xmlns:ds="http://schemas.openxmlformats.org/officeDocument/2006/customXml" ds:itemID="{43A096C4-80C3-4750-BE4E-8EC6978F7DFF}">
+<ds:datastoreItem xmlns:ds="http://schemas.openxmlformats.org/officeDocument/2006/customXml" ds:itemID="{B236FD93-FEF6-4508-9067-DEB0E0877F6E}">
   <ds:schemaRefs>
-    <ds:schemaRef ds:uri="http://schemas.microsoft.com/sharepoint/v3/contenttype/forms"/>
+    <ds:schemaRef ds:uri="http://schemas.openxmlformats.org/officeDocument/2006/bibliography"/>
   </ds:schemaRefs>
 </ds:datastoreItem>
 </file>
@@ -12394,9 +12354,9 @@
 </file>
 
 <file path=customXml/itemProps3.xml><?xml version="1.0" encoding="utf-8"?>
-<ds:datastoreItem xmlns:ds="http://schemas.openxmlformats.org/officeDocument/2006/customXml" ds:itemID="{B236FD93-FEF6-4508-9067-DEB0E0877F6E}">
+<ds:datastoreItem xmlns:ds="http://schemas.openxmlformats.org/officeDocument/2006/customXml" ds:itemID="{43A096C4-80C3-4750-BE4E-8EC6978F7DFF}">
   <ds:schemaRefs>
-    <ds:schemaRef ds:uri="http://schemas.openxmlformats.org/officeDocument/2006/bibliography"/>
+    <ds:schemaRef ds:uri="http://schemas.microsoft.com/sharepoint/v3/contenttype/forms"/>
   </ds:schemaRefs>
 </ds:datastoreItem>
 </file>

</xml_diff>

<commit_message>
Added Password Hashing And A cookies acceptence pop up
</commit_message>
<xml_diff>
--- a/Checklist for TASK 2 Deliverables.docx
+++ b/Checklist for TASK 2 Deliverables.docx
@@ -1275,7 +1275,7 @@
           </w:rPr>
           <w:id w:val="-1986845474"/>
           <w14:checkbox>
-            <w14:checked w14:val="0"/>
+            <w14:checked w14:val="1"/>
             <w14:checkedState w14:val="2612" w14:font="MS Gothic"/>
             <w14:uncheckedState w14:val="2610" w14:font="MS Gothic"/>
           </w14:checkbox>
@@ -1288,7 +1288,7 @@
               <w:lang w:eastAsia="en-GB"/>
               <w14:ligatures w14:val="none"/>
             </w:rPr>
-            <w:t>☐</w:t>
+            <w:t>☒</w:t>
           </w:r>
         </w:sdtContent>
       </w:sdt>
@@ -1691,7 +1691,7 @@
           </w:rPr>
           <w:id w:val="-1537809789"/>
           <w14:checkbox>
-            <w14:checked w14:val="0"/>
+            <w14:checked w14:val="1"/>
             <w14:checkedState w14:val="2612" w14:font="MS Gothic"/>
             <w14:uncheckedState w14:val="2610" w14:font="MS Gothic"/>
           </w14:checkbox>
@@ -1704,7 +1704,7 @@
               <w:lang w:eastAsia="en-GB"/>
               <w14:ligatures w14:val="none"/>
             </w:rPr>
-            <w:t>☐</w:t>
+            <w:t>☒</w:t>
           </w:r>
         </w:sdtContent>
       </w:sdt>
@@ -1922,7 +1922,7 @@
           </w:rPr>
           <w:id w:val="1037704303"/>
           <w14:checkbox>
-            <w14:checked w14:val="0"/>
+            <w14:checked w14:val="1"/>
             <w14:checkedState w14:val="2612" w14:font="MS Gothic"/>
             <w14:uncheckedState w14:val="2610" w14:font="MS Gothic"/>
           </w14:checkbox>
@@ -1935,7 +1935,7 @@
               <w:lang w:eastAsia="en-GB"/>
               <w14:ligatures w14:val="none"/>
             </w:rPr>
-            <w:t>☐</w:t>
+            <w:t>☒</w:t>
           </w:r>
         </w:sdtContent>
       </w:sdt>
@@ -2108,7 +2108,7 @@
           </w:rPr>
           <w:id w:val="-1189526005"/>
           <w14:checkbox>
-            <w14:checked w14:val="0"/>
+            <w14:checked w14:val="1"/>
             <w14:checkedState w14:val="2612" w14:font="MS Gothic"/>
             <w14:uncheckedState w14:val="2610" w14:font="MS Gothic"/>
           </w14:checkbox>
@@ -2116,14 +2116,14 @@
         <w:sdtContent>
           <w:r>
             <w:rPr>
-              <w:rFonts w:eastAsia="MS Gothic" w:cs="Segoe UI"/>
+              <w:rFonts w:ascii="MS Gothic" w:eastAsia="MS Gothic" w:hAnsi="MS Gothic" w:cs="Segoe UI" w:hint="eastAsia"/>
               <w:b/>
               <w:bCs/>
               <w:kern w:val="0"/>
               <w:lang w:eastAsia="en-GB"/>
               <w14:ligatures w14:val="none"/>
             </w:rPr>
-            <w:t>☐</w:t>
+            <w:t>☒</w:t>
           </w:r>
         </w:sdtContent>
       </w:sdt>
@@ -2200,7 +2200,7 @@
           </w:rPr>
           <w:id w:val="1488985635"/>
           <w14:checkbox>
-            <w14:checked w14:val="0"/>
+            <w14:checked w14:val="1"/>
             <w14:checkedState w14:val="2612" w14:font="MS Gothic"/>
             <w14:uncheckedState w14:val="2610" w14:font="MS Gothic"/>
           </w14:checkbox>
@@ -2213,7 +2213,7 @@
               <w:lang w:eastAsia="en-GB"/>
               <w14:ligatures w14:val="none"/>
             </w:rPr>
-            <w:t>☐</w:t>
+            <w:t>☒</w:t>
           </w:r>
         </w:sdtContent>
       </w:sdt>
@@ -12108,7 +12108,12 @@
 </file>
 
 <file path=customXml/item1.xml><?xml version="1.0" encoding="utf-8"?>
-<b:Sources xmlns:b="http://schemas.openxmlformats.org/officeDocument/2006/bibliography" xmlns="http://schemas.openxmlformats.org/officeDocument/2006/bibliography" SelectedStyle="\APASixthEditionOfficeOnline.xsl" StyleName="APA" Version="6"/>
+<?mso-contentType ?>
+<FormTemplates xmlns="http://schemas.microsoft.com/sharepoint/v3/contenttype/forms">
+  <Display>DocumentLibraryForm</Display>
+  <Edit>DocumentLibraryForm</Edit>
+  <New>DocumentLibraryForm</New>
+</FormTemplates>
 </file>
 
 <file path=customXml/item2.xml><?xml version="1.0" encoding="utf-8"?>
@@ -12307,12 +12312,7 @@
 </file>
 
 <file path=customXml/item3.xml><?xml version="1.0" encoding="utf-8"?>
-<?mso-contentType ?>
-<FormTemplates xmlns="http://schemas.microsoft.com/sharepoint/v3/contenttype/forms">
-  <Display>DocumentLibraryForm</Display>
-  <Edit>DocumentLibraryForm</Edit>
-  <New>DocumentLibraryForm</New>
-</FormTemplates>
+<b:Sources xmlns:b="http://schemas.openxmlformats.org/officeDocument/2006/bibliography" xmlns="http://schemas.openxmlformats.org/officeDocument/2006/bibliography" SelectedStyle="\APASixthEditionOfficeOnline.xsl" StyleName="APA" Version="6"/>
 </file>
 
 <file path=customXml/item4.xml><?xml version="1.0" encoding="utf-8"?>
@@ -12327,9 +12327,9 @@
 </file>
 
 <file path=customXml/itemProps1.xml><?xml version="1.0" encoding="utf-8"?>
-<ds:datastoreItem xmlns:ds="http://schemas.openxmlformats.org/officeDocument/2006/customXml" ds:itemID="{B236FD93-FEF6-4508-9067-DEB0E0877F6E}">
+<ds:datastoreItem xmlns:ds="http://schemas.openxmlformats.org/officeDocument/2006/customXml" ds:itemID="{43A096C4-80C3-4750-BE4E-8EC6978F7DFF}">
   <ds:schemaRefs>
-    <ds:schemaRef ds:uri="http://schemas.openxmlformats.org/officeDocument/2006/bibliography"/>
+    <ds:schemaRef ds:uri="http://schemas.microsoft.com/sharepoint/v3/contenttype/forms"/>
   </ds:schemaRefs>
 </ds:datastoreItem>
 </file>
@@ -12354,9 +12354,9 @@
 </file>
 
 <file path=customXml/itemProps3.xml><?xml version="1.0" encoding="utf-8"?>
-<ds:datastoreItem xmlns:ds="http://schemas.openxmlformats.org/officeDocument/2006/customXml" ds:itemID="{43A096C4-80C3-4750-BE4E-8EC6978F7DFF}">
+<ds:datastoreItem xmlns:ds="http://schemas.openxmlformats.org/officeDocument/2006/customXml" ds:itemID="{B236FD93-FEF6-4508-9067-DEB0E0877F6E}">
   <ds:schemaRefs>
-    <ds:schemaRef ds:uri="http://schemas.microsoft.com/sharepoint/v3/contenttype/forms"/>
+    <ds:schemaRef ds:uri="http://schemas.openxmlformats.org/officeDocument/2006/bibliography"/>
   </ds:schemaRefs>
 </ds:datastoreItem>
 </file>

</xml_diff>

<commit_message>
Added support message deletions as well as a gitignore
</commit_message>
<xml_diff>
--- a/Checklist for TASK 2 Deliverables.docx
+++ b/Checklist for TASK 2 Deliverables.docx
@@ -2434,7 +2434,27 @@
           <w:lang w:eastAsia="en-GB"/>
           <w14:ligatures w14:val="none"/>
         </w:rPr>
-        <w:t>Image: "example.jpg" – Source: Unsplash (License: Free to Use).</w:t>
+        <w:t xml:space="preserve">Image: "example.jpg" – Source: </w:t>
+      </w:r>
+      <w:proofErr w:type="spellStart"/>
+      <w:r>
+        <w:rPr>
+          <w:rFonts w:eastAsia="Times New Roman" w:cs="Segoe UI"/>
+          <w:kern w:val="0"/>
+          <w:lang w:eastAsia="en-GB"/>
+          <w14:ligatures w14:val="none"/>
+        </w:rPr>
+        <w:t>Unsplash</w:t>
+      </w:r>
+      <w:proofErr w:type="spellEnd"/>
+      <w:r>
+        <w:rPr>
+          <w:rFonts w:eastAsia="Times New Roman" w:cs="Segoe UI"/>
+          <w:kern w:val="0"/>
+          <w:lang w:eastAsia="en-GB"/>
+          <w14:ligatures w14:val="none"/>
+        </w:rPr>
+        <w:t xml:space="preserve"> (License: Free to Use).</w:t>
       </w:r>
     </w:p>
     <w:p>
@@ -2610,7 +2630,7 @@
           </w:rPr>
           <w:id w:val="-521475469"/>
           <w14:checkbox>
-            <w14:checked w14:val="0"/>
+            <w14:checked w14:val="1"/>
             <w14:checkedState w14:val="2612" w14:font="MS Gothic"/>
             <w14:uncheckedState w14:val="2610" w14:font="MS Gothic"/>
           </w14:checkbox>
@@ -2623,7 +2643,7 @@
               <w:lang w:eastAsia="en-GB"/>
               <w14:ligatures w14:val="none"/>
             </w:rPr>
-            <w:t>☐</w:t>
+            <w:t>☒</w:t>
           </w:r>
         </w:sdtContent>
       </w:sdt>
@@ -2768,7 +2788,7 @@
           </w:rPr>
           <w:id w:val="-2102949101"/>
           <w14:checkbox>
-            <w14:checked w14:val="0"/>
+            <w14:checked w14:val="1"/>
             <w14:checkedState w14:val="2612" w14:font="MS Gothic"/>
             <w14:uncheckedState w14:val="2610" w14:font="MS Gothic"/>
           </w14:checkbox>
@@ -2776,12 +2796,12 @@
         <w:sdtContent>
           <w:r>
             <w:rPr>
-              <w:rFonts w:eastAsia="MS Gothic" w:cs="Segoe UI"/>
+              <w:rFonts w:ascii="MS Gothic" w:eastAsia="MS Gothic" w:hAnsi="MS Gothic" w:cs="Segoe UI" w:hint="eastAsia"/>
               <w:kern w:val="0"/>
               <w:lang w:eastAsia="en-GB"/>
               <w14:ligatures w14:val="none"/>
             </w:rPr>
-            <w:t>☐</w:t>
+            <w:t>☒</w:t>
           </w:r>
         </w:sdtContent>
       </w:sdt>
@@ -2825,7 +2845,7 @@
           </w:rPr>
           <w:id w:val="326328041"/>
           <w14:checkbox>
-            <w14:checked w14:val="0"/>
+            <w14:checked w14:val="1"/>
             <w14:checkedState w14:val="2612" w14:font="MS Gothic"/>
             <w14:uncheckedState w14:val="2610" w14:font="MS Gothic"/>
           </w14:checkbox>
@@ -2833,12 +2853,12 @@
         <w:sdtContent>
           <w:r>
             <w:rPr>
-              <w:rFonts w:eastAsia="MS Gothic" w:cs="Segoe UI"/>
+              <w:rFonts w:ascii="MS Gothic" w:eastAsia="MS Gothic" w:hAnsi="MS Gothic" w:cs="Segoe UI" w:hint="eastAsia"/>
               <w:kern w:val="0"/>
               <w:lang w:eastAsia="en-GB"/>
               <w14:ligatures w14:val="none"/>
             </w:rPr>
-            <w:t>☐</w:t>
+            <w:t>☒</w:t>
           </w:r>
         </w:sdtContent>
       </w:sdt>
@@ -2915,7 +2935,7 @@
           </w:rPr>
           <w:id w:val="-188064983"/>
           <w14:checkbox>
-            <w14:checked w14:val="0"/>
+            <w14:checked w14:val="1"/>
             <w14:checkedState w14:val="2612" w14:font="MS Gothic"/>
             <w14:uncheckedState w14:val="2610" w14:font="MS Gothic"/>
           </w14:checkbox>
@@ -2923,12 +2943,12 @@
         <w:sdtContent>
           <w:r>
             <w:rPr>
-              <w:rFonts w:eastAsia="MS Gothic" w:cs="Segoe UI"/>
+              <w:rFonts w:ascii="MS Gothic" w:eastAsia="MS Gothic" w:hAnsi="MS Gothic" w:cs="Segoe UI" w:hint="eastAsia"/>
               <w:kern w:val="0"/>
               <w:lang w:eastAsia="en-GB"/>
               <w14:ligatures w14:val="none"/>
             </w:rPr>
-            <w:t>☐</w:t>
+            <w:t>☒</w:t>
           </w:r>
         </w:sdtContent>
       </w:sdt>
@@ -3392,7 +3412,7 @@
           </w:rPr>
           <w:id w:val="-903370188"/>
           <w14:checkbox>
-            <w14:checked w14:val="0"/>
+            <w14:checked w14:val="1"/>
             <w14:checkedState w14:val="2612" w14:font="MS Gothic"/>
             <w14:uncheckedState w14:val="2610" w14:font="MS Gothic"/>
           </w14:checkbox>
@@ -3400,12 +3420,12 @@
         <w:sdtContent>
           <w:r>
             <w:rPr>
-              <w:rFonts w:eastAsia="MS Gothic" w:cs="Segoe UI"/>
+              <w:rFonts w:ascii="MS Gothic" w:eastAsia="MS Gothic" w:hAnsi="MS Gothic" w:cs="Segoe UI" w:hint="eastAsia"/>
               <w:kern w:val="0"/>
               <w:lang w:eastAsia="en-GB"/>
               <w14:ligatures w14:val="none"/>
             </w:rPr>
-            <w:t>☐</w:t>
+            <w:t>☒</w:t>
           </w:r>
         </w:sdtContent>
       </w:sdt>
@@ -3425,7 +3445,27 @@
           <w:lang w:eastAsia="en-GB"/>
           <w14:ligatures w14:val="none"/>
         </w:rPr>
-        <w:t>Hash sensitive data (e.g., passwords) before storing them in the database. Use strong algorithms like SHA-256 or bcrypt.</w:t>
+        <w:t xml:space="preserve">Hash sensitive data (e.g., passwords) before storing them in the database. Use strong algorithms like SHA-256 or </w:t>
+      </w:r>
+      <w:proofErr w:type="spellStart"/>
+      <w:r>
+        <w:rPr>
+          <w:rFonts w:eastAsia="Times New Roman" w:cs="Segoe UI"/>
+          <w:kern w:val="0"/>
+          <w:lang w:eastAsia="en-GB"/>
+          <w14:ligatures w14:val="none"/>
+        </w:rPr>
+        <w:t>bcrypt</w:t>
+      </w:r>
+      <w:proofErr w:type="spellEnd"/>
+      <w:r>
+        <w:rPr>
+          <w:rFonts w:eastAsia="Times New Roman" w:cs="Segoe UI"/>
+          <w:kern w:val="0"/>
+          <w:lang w:eastAsia="en-GB"/>
+          <w14:ligatures w14:val="none"/>
+        </w:rPr>
+        <w:t>.</w:t>
       </w:r>
     </w:p>
     <w:p>
@@ -3482,7 +3522,7 @@
           </w:rPr>
           <w:id w:val="-210509862"/>
           <w14:checkbox>
-            <w14:checked w14:val="0"/>
+            <w14:checked w14:val="1"/>
             <w14:checkedState w14:val="2612" w14:font="MS Gothic"/>
             <w14:uncheckedState w14:val="2610" w14:font="MS Gothic"/>
           </w14:checkbox>
@@ -3490,12 +3530,12 @@
         <w:sdtContent>
           <w:r>
             <w:rPr>
-              <w:rFonts w:eastAsia="MS Gothic" w:cs="Segoe UI"/>
+              <w:rFonts w:ascii="MS Gothic" w:eastAsia="MS Gothic" w:hAnsi="MS Gothic" w:cs="Segoe UI" w:hint="eastAsia"/>
               <w:kern w:val="0"/>
               <w:lang w:eastAsia="en-GB"/>
               <w14:ligatures w14:val="none"/>
             </w:rPr>
-            <w:t>☐</w:t>
+            <w:t>☒</w:t>
           </w:r>
         </w:sdtContent>
       </w:sdt>
@@ -12108,12 +12148,7 @@
 </file>
 
 <file path=customXml/item1.xml><?xml version="1.0" encoding="utf-8"?>
-<?mso-contentType ?>
-<FormTemplates xmlns="http://schemas.microsoft.com/sharepoint/v3/contenttype/forms">
-  <Display>DocumentLibraryForm</Display>
-  <Edit>DocumentLibraryForm</Edit>
-  <New>DocumentLibraryForm</New>
-</FormTemplates>
+<b:Sources xmlns:b="http://schemas.openxmlformats.org/officeDocument/2006/bibliography" xmlns="http://schemas.openxmlformats.org/officeDocument/2006/bibliography" SelectedStyle="\APASixthEditionOfficeOnline.xsl" StyleName="APA" Version="6"/>
 </file>
 
 <file path=customXml/item2.xml><?xml version="1.0" encoding="utf-8"?>
@@ -12312,7 +12347,12 @@
 </file>
 
 <file path=customXml/item3.xml><?xml version="1.0" encoding="utf-8"?>
-<b:Sources xmlns:b="http://schemas.openxmlformats.org/officeDocument/2006/bibliography" xmlns="http://schemas.openxmlformats.org/officeDocument/2006/bibliography" SelectedStyle="\APASixthEditionOfficeOnline.xsl" StyleName="APA" Version="6"/>
+<?mso-contentType ?>
+<FormTemplates xmlns="http://schemas.microsoft.com/sharepoint/v3/contenttype/forms">
+  <Display>DocumentLibraryForm</Display>
+  <Edit>DocumentLibraryForm</Edit>
+  <New>DocumentLibraryForm</New>
+</FormTemplates>
 </file>
 
 <file path=customXml/item4.xml><?xml version="1.0" encoding="utf-8"?>
@@ -12327,9 +12367,9 @@
 </file>
 
 <file path=customXml/itemProps1.xml><?xml version="1.0" encoding="utf-8"?>
-<ds:datastoreItem xmlns:ds="http://schemas.openxmlformats.org/officeDocument/2006/customXml" ds:itemID="{43A096C4-80C3-4750-BE4E-8EC6978F7DFF}">
+<ds:datastoreItem xmlns:ds="http://schemas.openxmlformats.org/officeDocument/2006/customXml" ds:itemID="{B236FD93-FEF6-4508-9067-DEB0E0877F6E}">
   <ds:schemaRefs>
-    <ds:schemaRef ds:uri="http://schemas.microsoft.com/sharepoint/v3/contenttype/forms"/>
+    <ds:schemaRef ds:uri="http://schemas.openxmlformats.org/officeDocument/2006/bibliography"/>
   </ds:schemaRefs>
 </ds:datastoreItem>
 </file>
@@ -12354,9 +12394,9 @@
 </file>
 
 <file path=customXml/itemProps3.xml><?xml version="1.0" encoding="utf-8"?>
-<ds:datastoreItem xmlns:ds="http://schemas.openxmlformats.org/officeDocument/2006/customXml" ds:itemID="{B236FD93-FEF6-4508-9067-DEB0E0877F6E}">
+<ds:datastoreItem xmlns:ds="http://schemas.openxmlformats.org/officeDocument/2006/customXml" ds:itemID="{43A096C4-80C3-4750-BE4E-8EC6978F7DFF}">
   <ds:schemaRefs>
-    <ds:schemaRef ds:uri="http://schemas.openxmlformats.org/officeDocument/2006/bibliography"/>
+    <ds:schemaRef ds:uri="http://schemas.microsoft.com/sharepoint/v3/contenttype/forms"/>
   </ds:schemaRefs>
 </ds:datastoreItem>
 </file>

</xml_diff>

<commit_message>
Added Imporved Input Valadation And a assetlog as well as database backups
</commit_message>
<xml_diff>
--- a/Checklist for TASK 2 Deliverables.docx
+++ b/Checklist for TASK 2 Deliverables.docx
@@ -1102,7 +1102,7 @@
           </w:rPr>
           <w:id w:val="-269321503"/>
           <w14:checkbox>
-            <w14:checked w14:val="0"/>
+            <w14:checked w14:val="1"/>
             <w14:checkedState w14:val="2612" w14:font="MS Gothic"/>
             <w14:uncheckedState w14:val="2610" w14:font="MS Gothic"/>
           </w14:checkbox>
@@ -1115,7 +1115,7 @@
               <w:lang w:eastAsia="en-GB"/>
               <w14:ligatures w14:val="none"/>
             </w:rPr>
-            <w:t>☐</w:t>
+            <w:t>☒</w:t>
           </w:r>
         </w:sdtContent>
       </w:sdt>
@@ -1159,7 +1159,7 @@
           </w:rPr>
           <w:id w:val="-1038892141"/>
           <w14:checkbox>
-            <w14:checked w14:val="0"/>
+            <w14:checked w14:val="1"/>
             <w14:checkedState w14:val="2612" w14:font="MS Gothic"/>
             <w14:uncheckedState w14:val="2610" w14:font="MS Gothic"/>
           </w14:checkbox>
@@ -1172,7 +1172,7 @@
               <w:lang w:eastAsia="en-GB"/>
               <w14:ligatures w14:val="none"/>
             </w:rPr>
-            <w:t>☐</w:t>
+            <w:t>☒</w:t>
           </w:r>
         </w:sdtContent>
       </w:sdt>
@@ -2434,27 +2434,7 @@
           <w:lang w:eastAsia="en-GB"/>
           <w14:ligatures w14:val="none"/>
         </w:rPr>
-        <w:t xml:space="preserve">Image: "example.jpg" – Source: </w:t>
-      </w:r>
-      <w:proofErr w:type="spellStart"/>
-      <w:r>
-        <w:rPr>
-          <w:rFonts w:eastAsia="Times New Roman" w:cs="Segoe UI"/>
-          <w:kern w:val="0"/>
-          <w:lang w:eastAsia="en-GB"/>
-          <w14:ligatures w14:val="none"/>
-        </w:rPr>
-        <w:t>Unsplash</w:t>
-      </w:r>
-      <w:proofErr w:type="spellEnd"/>
-      <w:r>
-        <w:rPr>
-          <w:rFonts w:eastAsia="Times New Roman" w:cs="Segoe UI"/>
-          <w:kern w:val="0"/>
-          <w:lang w:eastAsia="en-GB"/>
-          <w14:ligatures w14:val="none"/>
-        </w:rPr>
-        <w:t xml:space="preserve"> (License: Free to Use).</w:t>
+        <w:t>Image: "example.jpg" – Source: Unsplash (License: Free to Use).</w:t>
       </w:r>
     </w:p>
     <w:p>
@@ -2523,7 +2503,7 @@
           </w:rPr>
           <w:id w:val="-1948690152"/>
           <w14:checkbox>
-            <w14:checked w14:val="0"/>
+            <w14:checked w14:val="1"/>
             <w14:checkedState w14:val="2612" w14:font="MS Gothic"/>
             <w14:uncheckedState w14:val="2610" w14:font="MS Gothic"/>
           </w14:checkbox>
@@ -2538,7 +2518,7 @@
               <w:lang w:eastAsia="en-GB"/>
               <w14:ligatures w14:val="none"/>
             </w:rPr>
-            <w:t>☐</w:t>
+            <w:t>☒</w:t>
           </w:r>
         </w:sdtContent>
       </w:sdt>
@@ -3118,7 +3098,7 @@
           </w:rPr>
           <w:id w:val="-2129378092"/>
           <w14:checkbox>
-            <w14:checked w14:val="0"/>
+            <w14:checked w14:val="1"/>
             <w14:checkedState w14:val="2612" w14:font="MS Gothic"/>
             <w14:uncheckedState w14:val="2610" w14:font="MS Gothic"/>
           </w14:checkbox>
@@ -3131,7 +3111,7 @@
               <w:lang w:eastAsia="en-GB"/>
               <w14:ligatures w14:val="none"/>
             </w:rPr>
-            <w:t>☐</w:t>
+            <w:t>☒</w:t>
           </w:r>
         </w:sdtContent>
       </w:sdt>
@@ -3175,7 +3155,7 @@
           </w:rPr>
           <w:id w:val="-948546808"/>
           <w14:checkbox>
-            <w14:checked w14:val="0"/>
+            <w14:checked w14:val="1"/>
             <w14:checkedState w14:val="2612" w14:font="MS Gothic"/>
             <w14:uncheckedState w14:val="2610" w14:font="MS Gothic"/>
           </w14:checkbox>
@@ -3188,7 +3168,7 @@
               <w:lang w:eastAsia="en-GB"/>
               <w14:ligatures w14:val="none"/>
             </w:rPr>
-            <w:t>☐</w:t>
+            <w:t>☒</w:t>
           </w:r>
         </w:sdtContent>
       </w:sdt>
@@ -3265,7 +3245,7 @@
           </w:rPr>
           <w:id w:val="1731112974"/>
           <w14:checkbox>
-            <w14:checked w14:val="0"/>
+            <w14:checked w14:val="1"/>
             <w14:checkedState w14:val="2612" w14:font="MS Gothic"/>
             <w14:uncheckedState w14:val="2610" w14:font="MS Gothic"/>
           </w14:checkbox>
@@ -3273,12 +3253,12 @@
         <w:sdtContent>
           <w:r>
             <w:rPr>
-              <w:rFonts w:eastAsia="MS Gothic" w:cs="Segoe UI"/>
+              <w:rFonts w:ascii="MS Gothic" w:eastAsia="MS Gothic" w:hAnsi="MS Gothic" w:cs="Segoe UI" w:hint="eastAsia"/>
               <w:kern w:val="0"/>
               <w:lang w:eastAsia="en-GB"/>
               <w14:ligatures w14:val="none"/>
             </w:rPr>
-            <w:t>☐</w:t>
+            <w:t>☒</w:t>
           </w:r>
         </w:sdtContent>
       </w:sdt>
@@ -3322,7 +3302,7 @@
           </w:rPr>
           <w:id w:val="904111143"/>
           <w14:checkbox>
-            <w14:checked w14:val="0"/>
+            <w14:checked w14:val="1"/>
             <w14:checkedState w14:val="2612" w14:font="MS Gothic"/>
             <w14:uncheckedState w14:val="2610" w14:font="MS Gothic"/>
           </w14:checkbox>
@@ -3330,12 +3310,12 @@
         <w:sdtContent>
           <w:r>
             <w:rPr>
-              <w:rFonts w:eastAsia="MS Gothic" w:cs="Segoe UI"/>
+              <w:rFonts w:ascii="MS Gothic" w:eastAsia="MS Gothic" w:hAnsi="MS Gothic" w:cs="Segoe UI" w:hint="eastAsia"/>
               <w:kern w:val="0"/>
               <w:lang w:eastAsia="en-GB"/>
               <w14:ligatures w14:val="none"/>
             </w:rPr>
-            <w:t>☐</w:t>
+            <w:t>☒</w:t>
           </w:r>
         </w:sdtContent>
       </w:sdt>
@@ -3445,27 +3425,7 @@
           <w:lang w:eastAsia="en-GB"/>
           <w14:ligatures w14:val="none"/>
         </w:rPr>
-        <w:t xml:space="preserve">Hash sensitive data (e.g., passwords) before storing them in the database. Use strong algorithms like SHA-256 or </w:t>
-      </w:r>
-      <w:proofErr w:type="spellStart"/>
-      <w:r>
-        <w:rPr>
-          <w:rFonts w:eastAsia="Times New Roman" w:cs="Segoe UI"/>
-          <w:kern w:val="0"/>
-          <w:lang w:eastAsia="en-GB"/>
-          <w14:ligatures w14:val="none"/>
-        </w:rPr>
-        <w:t>bcrypt</w:t>
-      </w:r>
-      <w:proofErr w:type="spellEnd"/>
-      <w:r>
-        <w:rPr>
-          <w:rFonts w:eastAsia="Times New Roman" w:cs="Segoe UI"/>
-          <w:kern w:val="0"/>
-          <w:lang w:eastAsia="en-GB"/>
-          <w14:ligatures w14:val="none"/>
-        </w:rPr>
-        <w:t>.</w:t>
+        <w:t>Hash sensitive data (e.g., passwords) before storing them in the database. Use strong algorithms like SHA-256 or bcrypt.</w:t>
       </w:r>
     </w:p>
     <w:p>
@@ -5059,7 +5019,7 @@
           </w:rPr>
           <w:id w:val="-307786088"/>
           <w14:checkbox>
-            <w14:checked w14:val="0"/>
+            <w14:checked w14:val="1"/>
             <w14:checkedState w14:val="2612" w14:font="MS Gothic"/>
             <w14:uncheckedState w14:val="2610" w14:font="MS Gothic"/>
           </w14:checkbox>
@@ -5072,7 +5032,7 @@
               <w:lang w:eastAsia="en-GB"/>
               <w14:ligatures w14:val="none"/>
             </w:rPr>
-            <w:t>☐</w:t>
+            <w:t>☒</w:t>
           </w:r>
         </w:sdtContent>
       </w:sdt>
@@ -5116,7 +5076,7 @@
           </w:rPr>
           <w:id w:val="1403171917"/>
           <w14:checkbox>
-            <w14:checked w14:val="0"/>
+            <w14:checked w14:val="1"/>
             <w14:checkedState w14:val="2612" w14:font="MS Gothic"/>
             <w14:uncheckedState w14:val="2610" w14:font="MS Gothic"/>
           </w14:checkbox>
@@ -5129,7 +5089,7 @@
               <w:lang w:eastAsia="en-GB"/>
               <w14:ligatures w14:val="none"/>
             </w:rPr>
-            <w:t>☐</w:t>
+            <w:t>☒</w:t>
           </w:r>
         </w:sdtContent>
       </w:sdt>
@@ -5173,7 +5133,7 @@
           </w:rPr>
           <w:id w:val="-1998177978"/>
           <w14:checkbox>
-            <w14:checked w14:val="0"/>
+            <w14:checked w14:val="1"/>
             <w14:checkedState w14:val="2612" w14:font="MS Gothic"/>
             <w14:uncheckedState w14:val="2610" w14:font="MS Gothic"/>
           </w14:checkbox>
@@ -5186,7 +5146,7 @@
               <w:lang w:eastAsia="en-GB"/>
               <w14:ligatures w14:val="none"/>
             </w:rPr>
-            <w:t>☐</w:t>
+            <w:t>☒</w:t>
           </w:r>
         </w:sdtContent>
       </w:sdt>
@@ -5279,7 +5239,7 @@
           </w:rPr>
           <w:id w:val="1137843731"/>
           <w14:checkbox>
-            <w14:checked w14:val="0"/>
+            <w14:checked w14:val="1"/>
             <w14:checkedState w14:val="2612" w14:font="MS Gothic"/>
             <w14:uncheckedState w14:val="2610" w14:font="MS Gothic"/>
           </w14:checkbox>
@@ -5292,7 +5252,7 @@
               <w:lang w:eastAsia="en-GB"/>
               <w14:ligatures w14:val="none"/>
             </w:rPr>
-            <w:t>☐</w:t>
+            <w:t>☒</w:t>
           </w:r>
         </w:sdtContent>
       </w:sdt>
@@ -5336,7 +5296,7 @@
           </w:rPr>
           <w:id w:val="-842771913"/>
           <w14:checkbox>
-            <w14:checked w14:val="0"/>
+            <w14:checked w14:val="1"/>
             <w14:checkedState w14:val="2612" w14:font="MS Gothic"/>
             <w14:uncheckedState w14:val="2610" w14:font="MS Gothic"/>
           </w14:checkbox>
@@ -5349,7 +5309,7 @@
               <w:lang w:eastAsia="en-GB"/>
               <w14:ligatures w14:val="none"/>
             </w:rPr>
-            <w:t>☐</w:t>
+            <w:t>☒</w:t>
           </w:r>
         </w:sdtContent>
       </w:sdt>
@@ -5450,7 +5410,7 @@
           </w:rPr>
           <w:id w:val="-1060708552"/>
           <w14:checkbox>
-            <w14:checked w14:val="0"/>
+            <w14:checked w14:val="1"/>
             <w14:checkedState w14:val="2612" w14:font="MS Gothic"/>
             <w14:uncheckedState w14:val="2610" w14:font="MS Gothic"/>
           </w14:checkbox>
@@ -5463,7 +5423,7 @@
               <w:lang w:eastAsia="en-GB"/>
               <w14:ligatures w14:val="none"/>
             </w:rPr>
-            <w:t>☐</w:t>
+            <w:t>☒</w:t>
           </w:r>
         </w:sdtContent>
       </w:sdt>
@@ -5507,7 +5467,7 @@
           </w:rPr>
           <w:id w:val="-1166478392"/>
           <w14:checkbox>
-            <w14:checked w14:val="0"/>
+            <w14:checked w14:val="1"/>
             <w14:checkedState w14:val="2612" w14:font="MS Gothic"/>
             <w14:uncheckedState w14:val="2610" w14:font="MS Gothic"/>
           </w14:checkbox>
@@ -5520,7 +5480,7 @@
               <w:lang w:eastAsia="en-GB"/>
               <w14:ligatures w14:val="none"/>
             </w:rPr>
-            <w:t>☐</w:t>
+            <w:t>☒</w:t>
           </w:r>
         </w:sdtContent>
       </w:sdt>
@@ -12148,7 +12108,12 @@
 </file>
 
 <file path=customXml/item1.xml><?xml version="1.0" encoding="utf-8"?>
-<b:Sources xmlns:b="http://schemas.openxmlformats.org/officeDocument/2006/bibliography" xmlns="http://schemas.openxmlformats.org/officeDocument/2006/bibliography" SelectedStyle="\APASixthEditionOfficeOnline.xsl" StyleName="APA" Version="6"/>
+<?mso-contentType ?>
+<FormTemplates xmlns="http://schemas.microsoft.com/sharepoint/v3/contenttype/forms">
+  <Display>DocumentLibraryForm</Display>
+  <Edit>DocumentLibraryForm</Edit>
+  <New>DocumentLibraryForm</New>
+</FormTemplates>
 </file>
 
 <file path=customXml/item2.xml><?xml version="1.0" encoding="utf-8"?>
@@ -12347,12 +12312,7 @@
 </file>
 
 <file path=customXml/item3.xml><?xml version="1.0" encoding="utf-8"?>
-<?mso-contentType ?>
-<FormTemplates xmlns="http://schemas.microsoft.com/sharepoint/v3/contenttype/forms">
-  <Display>DocumentLibraryForm</Display>
-  <Edit>DocumentLibraryForm</Edit>
-  <New>DocumentLibraryForm</New>
-</FormTemplates>
+<b:Sources xmlns:b="http://schemas.openxmlformats.org/officeDocument/2006/bibliography" xmlns="http://schemas.openxmlformats.org/officeDocument/2006/bibliography" SelectedStyle="\APASixthEditionOfficeOnline.xsl" StyleName="APA" Version="6"/>
 </file>
 
 <file path=customXml/item4.xml><?xml version="1.0" encoding="utf-8"?>
@@ -12367,9 +12327,9 @@
 </file>
 
 <file path=customXml/itemProps1.xml><?xml version="1.0" encoding="utf-8"?>
-<ds:datastoreItem xmlns:ds="http://schemas.openxmlformats.org/officeDocument/2006/customXml" ds:itemID="{B236FD93-FEF6-4508-9067-DEB0E0877F6E}">
+<ds:datastoreItem xmlns:ds="http://schemas.openxmlformats.org/officeDocument/2006/customXml" ds:itemID="{43A096C4-80C3-4750-BE4E-8EC6978F7DFF}">
   <ds:schemaRefs>
-    <ds:schemaRef ds:uri="http://schemas.openxmlformats.org/officeDocument/2006/bibliography"/>
+    <ds:schemaRef ds:uri="http://schemas.microsoft.com/sharepoint/v3/contenttype/forms"/>
   </ds:schemaRefs>
 </ds:datastoreItem>
 </file>
@@ -12394,9 +12354,9 @@
 </file>
 
 <file path=customXml/itemProps3.xml><?xml version="1.0" encoding="utf-8"?>
-<ds:datastoreItem xmlns:ds="http://schemas.openxmlformats.org/officeDocument/2006/customXml" ds:itemID="{43A096C4-80C3-4750-BE4E-8EC6978F7DFF}">
+<ds:datastoreItem xmlns:ds="http://schemas.openxmlformats.org/officeDocument/2006/customXml" ds:itemID="{B236FD93-FEF6-4508-9067-DEB0E0877F6E}">
   <ds:schemaRefs>
-    <ds:schemaRef ds:uri="http://schemas.microsoft.com/sharepoint/v3/contenttype/forms"/>
+    <ds:schemaRef ds:uri="http://schemas.openxmlformats.org/officeDocument/2006/bibliography"/>
   </ds:schemaRefs>
 </ds:datastoreItem>
 </file>

</xml_diff>

<commit_message>
Added error handling for 500 and 405 status codes; updated checklist for task deliverables
</commit_message>
<xml_diff>
--- a/Checklist for TASK 2 Deliverables.docx
+++ b/Checklist for TASK 2 Deliverables.docx
@@ -905,7 +905,7 @@
           </w:rPr>
           <w:id w:val="-723292404"/>
           <w14:checkbox>
-            <w14:checked w14:val="0"/>
+            <w14:checked w14:val="1"/>
             <w14:checkedState w14:val="2612" w14:font="MS Gothic"/>
             <w14:uncheckedState w14:val="2610" w14:font="MS Gothic"/>
           </w14:checkbox>
@@ -913,12 +913,12 @@
         <w:sdtContent>
           <w:r>
             <w:rPr>
-              <w:rFonts w:eastAsia="MS Gothic" w:cs="Segoe UI"/>
+              <w:rFonts w:ascii="MS Gothic" w:eastAsia="MS Gothic" w:hAnsi="MS Gothic" w:cs="Segoe UI" w:hint="eastAsia"/>
               <w:kern w:val="0"/>
               <w:lang w:eastAsia="en-GB"/>
               <w14:ligatures w14:val="none"/>
             </w:rPr>
-            <w:t>☐</w:t>
+            <w:t>☒</w:t>
           </w:r>
         </w:sdtContent>
       </w:sdt>
@@ -2434,7 +2434,27 @@
           <w:lang w:eastAsia="en-GB"/>
           <w14:ligatures w14:val="none"/>
         </w:rPr>
-        <w:t>Image: "example.jpg" – Source: Unsplash (License: Free to Use).</w:t>
+        <w:t xml:space="preserve">Image: "example.jpg" – Source: </w:t>
+      </w:r>
+      <w:proofErr w:type="spellStart"/>
+      <w:r>
+        <w:rPr>
+          <w:rFonts w:eastAsia="Times New Roman" w:cs="Segoe UI"/>
+          <w:kern w:val="0"/>
+          <w:lang w:eastAsia="en-GB"/>
+          <w14:ligatures w14:val="none"/>
+        </w:rPr>
+        <w:t>Unsplash</w:t>
+      </w:r>
+      <w:proofErr w:type="spellEnd"/>
+      <w:r>
+        <w:rPr>
+          <w:rFonts w:eastAsia="Times New Roman" w:cs="Segoe UI"/>
+          <w:kern w:val="0"/>
+          <w:lang w:eastAsia="en-GB"/>
+          <w14:ligatures w14:val="none"/>
+        </w:rPr>
+        <w:t xml:space="preserve"> (License: Free to Use).</w:t>
       </w:r>
     </w:p>
     <w:p>
@@ -3425,7 +3445,27 @@
           <w:lang w:eastAsia="en-GB"/>
           <w14:ligatures w14:val="none"/>
         </w:rPr>
-        <w:t>Hash sensitive data (e.g., passwords) before storing them in the database. Use strong algorithms like SHA-256 or bcrypt.</w:t>
+        <w:t xml:space="preserve">Hash sensitive data (e.g., passwords) before storing them in the database. Use strong algorithms like SHA-256 or </w:t>
+      </w:r>
+      <w:proofErr w:type="spellStart"/>
+      <w:r>
+        <w:rPr>
+          <w:rFonts w:eastAsia="Times New Roman" w:cs="Segoe UI"/>
+          <w:kern w:val="0"/>
+          <w:lang w:eastAsia="en-GB"/>
+          <w14:ligatures w14:val="none"/>
+        </w:rPr>
+        <w:t>bcrypt</w:t>
+      </w:r>
+      <w:proofErr w:type="spellEnd"/>
+      <w:r>
+        <w:rPr>
+          <w:rFonts w:eastAsia="Times New Roman" w:cs="Segoe UI"/>
+          <w:kern w:val="0"/>
+          <w:lang w:eastAsia="en-GB"/>
+          <w14:ligatures w14:val="none"/>
+        </w:rPr>
+        <w:t>.</w:t>
       </w:r>
     </w:p>
     <w:p>
@@ -3805,7 +3845,7 @@
           </w:rPr>
           <w:id w:val="876974206"/>
           <w14:checkbox>
-            <w14:checked w14:val="0"/>
+            <w14:checked w14:val="1"/>
             <w14:checkedState w14:val="2612" w14:font="MS Gothic"/>
             <w14:uncheckedState w14:val="2610" w14:font="MS Gothic"/>
           </w14:checkbox>
@@ -3813,12 +3853,12 @@
         <w:sdtContent>
           <w:r>
             <w:rPr>
-              <w:rFonts w:eastAsia="Times New Roman" w:cs="Segoe UI"/>
+              <w:rFonts w:ascii="MS Gothic" w:eastAsia="MS Gothic" w:hAnsi="MS Gothic" w:cs="Segoe UI" w:hint="eastAsia"/>
               <w:kern w:val="0"/>
               <w:lang w:eastAsia="en-GB"/>
               <w14:ligatures w14:val="none"/>
             </w:rPr>
-            <w:t>☐</w:t>
+            <w:t>☒</w:t>
           </w:r>
         </w:sdtContent>
       </w:sdt>
@@ -3862,7 +3902,7 @@
           </w:rPr>
           <w:id w:val="707227257"/>
           <w14:checkbox>
-            <w14:checked w14:val="0"/>
+            <w14:checked w14:val="1"/>
             <w14:checkedState w14:val="2612" w14:font="MS Gothic"/>
             <w14:uncheckedState w14:val="2610" w14:font="MS Gothic"/>
           </w14:checkbox>
@@ -3870,12 +3910,12 @@
         <w:sdtContent>
           <w:r>
             <w:rPr>
-              <w:rFonts w:eastAsia="Times New Roman" w:cs="Segoe UI"/>
+              <w:rFonts w:ascii="MS Gothic" w:eastAsia="MS Gothic" w:hAnsi="MS Gothic" w:cs="Segoe UI" w:hint="eastAsia"/>
               <w:kern w:val="0"/>
               <w:lang w:eastAsia="en-GB"/>
               <w14:ligatures w14:val="none"/>
             </w:rPr>
-            <w:t>☐</w:t>
+            <w:t>☒</w:t>
           </w:r>
         </w:sdtContent>
       </w:sdt>
@@ -4102,7 +4142,7 @@
           </w:rPr>
           <w:id w:val="-1408072465"/>
           <w14:checkbox>
-            <w14:checked w14:val="0"/>
+            <w14:checked w14:val="1"/>
             <w14:checkedState w14:val="2612" w14:font="MS Gothic"/>
             <w14:uncheckedState w14:val="2610" w14:font="MS Gothic"/>
           </w14:checkbox>
@@ -4115,7 +4155,7 @@
               <w:lang w:eastAsia="en-GB"/>
               <w14:ligatures w14:val="none"/>
             </w:rPr>
-            <w:t>☐</w:t>
+            <w:t>☒</w:t>
           </w:r>
         </w:sdtContent>
       </w:sdt>
@@ -12108,12 +12148,7 @@
 </file>
 
 <file path=customXml/item1.xml><?xml version="1.0" encoding="utf-8"?>
-<?mso-contentType ?>
-<FormTemplates xmlns="http://schemas.microsoft.com/sharepoint/v3/contenttype/forms">
-  <Display>DocumentLibraryForm</Display>
-  <Edit>DocumentLibraryForm</Edit>
-  <New>DocumentLibraryForm</New>
-</FormTemplates>
+<b:Sources xmlns:b="http://schemas.openxmlformats.org/officeDocument/2006/bibliography" xmlns="http://schemas.openxmlformats.org/officeDocument/2006/bibliography" SelectedStyle="\APASixthEditionOfficeOnline.xsl" StyleName="APA" Version="6"/>
 </file>
 
 <file path=customXml/item2.xml><?xml version="1.0" encoding="utf-8"?>
@@ -12312,7 +12347,12 @@
 </file>
 
 <file path=customXml/item3.xml><?xml version="1.0" encoding="utf-8"?>
-<b:Sources xmlns:b="http://schemas.openxmlformats.org/officeDocument/2006/bibliography" xmlns="http://schemas.openxmlformats.org/officeDocument/2006/bibliography" SelectedStyle="\APASixthEditionOfficeOnline.xsl" StyleName="APA" Version="6"/>
+<?mso-contentType ?>
+<FormTemplates xmlns="http://schemas.microsoft.com/sharepoint/v3/contenttype/forms">
+  <Display>DocumentLibraryForm</Display>
+  <Edit>DocumentLibraryForm</Edit>
+  <New>DocumentLibraryForm</New>
+</FormTemplates>
 </file>
 
 <file path=customXml/item4.xml><?xml version="1.0" encoding="utf-8"?>
@@ -12327,9 +12367,9 @@
 </file>
 
 <file path=customXml/itemProps1.xml><?xml version="1.0" encoding="utf-8"?>
-<ds:datastoreItem xmlns:ds="http://schemas.openxmlformats.org/officeDocument/2006/customXml" ds:itemID="{43A096C4-80C3-4750-BE4E-8EC6978F7DFF}">
+<ds:datastoreItem xmlns:ds="http://schemas.openxmlformats.org/officeDocument/2006/customXml" ds:itemID="{B236FD93-FEF6-4508-9067-DEB0E0877F6E}">
   <ds:schemaRefs>
-    <ds:schemaRef ds:uri="http://schemas.microsoft.com/sharepoint/v3/contenttype/forms"/>
+    <ds:schemaRef ds:uri="http://schemas.openxmlformats.org/officeDocument/2006/bibliography"/>
   </ds:schemaRefs>
 </ds:datastoreItem>
 </file>
@@ -12354,9 +12394,9 @@
 </file>
 
 <file path=customXml/itemProps3.xml><?xml version="1.0" encoding="utf-8"?>
-<ds:datastoreItem xmlns:ds="http://schemas.openxmlformats.org/officeDocument/2006/customXml" ds:itemID="{B236FD93-FEF6-4508-9067-DEB0E0877F6E}">
+<ds:datastoreItem xmlns:ds="http://schemas.openxmlformats.org/officeDocument/2006/customXml" ds:itemID="{43A096C4-80C3-4750-BE4E-8EC6978F7DFF}">
   <ds:schemaRefs>
-    <ds:schemaRef ds:uri="http://schemas.openxmlformats.org/officeDocument/2006/bibliography"/>
+    <ds:schemaRef ds:uri="http://schemas.microsoft.com/sharepoint/v3/contenttype/forms"/>
   </ds:schemaRefs>
 </ds:datastoreItem>
 </file>

</xml_diff>

<commit_message>
Created Test log as well as a status check functionality
</commit_message>
<xml_diff>
--- a/Checklist for TASK 2 Deliverables.docx
+++ b/Checklist for TASK 2 Deliverables.docx
@@ -3683,7 +3683,7 @@
           </w:rPr>
           <w:id w:val="297738396"/>
           <w14:checkbox>
-            <w14:checked w14:val="0"/>
+            <w14:checked w14:val="1"/>
             <w14:checkedState w14:val="2612" w14:font="MS Gothic"/>
             <w14:uncheckedState w14:val="2610" w14:font="MS Gothic"/>
           </w14:checkbox>
@@ -3696,7 +3696,7 @@
               <w:lang w:eastAsia="en-GB"/>
               <w14:ligatures w14:val="none"/>
             </w:rPr>
-            <w:t>☐</w:t>
+            <w:t>☒</w:t>
           </w:r>
         </w:sdtContent>
       </w:sdt>
@@ -3731,7 +3731,7 @@
           </w:rPr>
           <w:id w:val="-1008677196"/>
           <w14:checkbox>
-            <w14:checked w14:val="0"/>
+            <w14:checked w14:val="1"/>
             <w14:checkedState w14:val="2612" w14:font="MS Gothic"/>
             <w14:uncheckedState w14:val="2610" w14:font="MS Gothic"/>
           </w14:checkbox>
@@ -3744,7 +3744,7 @@
               <w:lang w:eastAsia="en-GB"/>
               <w14:ligatures w14:val="none"/>
             </w:rPr>
-            <w:t>☐</w:t>
+            <w:t>☒</w:t>
           </w:r>
         </w:sdtContent>
       </w:sdt>
@@ -3979,7 +3979,7 @@
           </w:rPr>
           <w:id w:val="-982152722"/>
           <w14:checkbox>
-            <w14:checked w14:val="0"/>
+            <w14:checked w14:val="1"/>
             <w14:checkedState w14:val="2612" w14:font="MS Gothic"/>
             <w14:uncheckedState w14:val="2610" w14:font="MS Gothic"/>
           </w14:checkbox>
@@ -3992,7 +3992,7 @@
               <w:lang w:eastAsia="en-GB"/>
               <w14:ligatures w14:val="none"/>
             </w:rPr>
-            <w:t>☐</w:t>
+            <w:t>☒</w:t>
           </w:r>
         </w:sdtContent>
       </w:sdt>
@@ -4048,16 +4048,7 @@
           <w:lang w:eastAsia="en-GB"/>
           <w14:ligatures w14:val="none"/>
         </w:rPr>
-        <w:t xml:space="preserve">. </w:t>
-      </w:r>
-      <w:r>
-        <w:rPr>
-          <w:rFonts w:eastAsia="Times New Roman" w:cs="Times New Roman"/>
-          <w:kern w:val="0"/>
-          <w:lang w:eastAsia="en-GB"/>
-          <w14:ligatures w14:val="none"/>
-        </w:rPr>
-        <w:t>Example</w:t>
+        <w:t>. Example</w:t>
       </w:r>
       <w:r>
         <w:rPr>
@@ -4082,7 +4073,6 @@
       <w:pPr>
         <w:pStyle w:val="ListParagraph"/>
         <w:spacing w:after="0" w:line="240" w:lineRule="auto"/>
-        <w:ind w:left="1080"/>
         <w:rPr>
           <w:rFonts w:eastAsia="Times New Roman" w:cs="Times New Roman"/>
           <w:kern w:val="0"/>
@@ -4285,7 +4275,7 @@
           </w:rPr>
           <w:id w:val="25918350"/>
           <w14:checkbox>
-            <w14:checked w14:val="0"/>
+            <w14:checked w14:val="1"/>
             <w14:checkedState w14:val="2612" w14:font="MS Gothic"/>
             <w14:uncheckedState w14:val="2610" w14:font="MS Gothic"/>
           </w14:checkbox>
@@ -4298,7 +4288,7 @@
               <w:lang w:eastAsia="en-GB"/>
               <w14:ligatures w14:val="none"/>
             </w:rPr>
-            <w:t>☐</w:t>
+            <w:t>☒</w:t>
           </w:r>
         </w:sdtContent>
       </w:sdt>
@@ -4342,7 +4332,7 @@
           </w:rPr>
           <w:id w:val="1418440673"/>
           <w14:checkbox>
-            <w14:checked w14:val="0"/>
+            <w14:checked w14:val="1"/>
             <w14:checkedState w14:val="2612" w14:font="MS Gothic"/>
             <w14:uncheckedState w14:val="2610" w14:font="MS Gothic"/>
           </w14:checkbox>
@@ -4355,7 +4345,7 @@
               <w:lang w:eastAsia="en-GB"/>
               <w14:ligatures w14:val="none"/>
             </w:rPr>
-            <w:t>☐</w:t>
+            <w:t>☒</w:t>
           </w:r>
         </w:sdtContent>
       </w:sdt>
@@ -4456,7 +4446,7 @@
           </w:rPr>
           <w:id w:val="-1860271901"/>
           <w14:checkbox>
-            <w14:checked w14:val="0"/>
+            <w14:checked w14:val="1"/>
             <w14:checkedState w14:val="2612" w14:font="MS Gothic"/>
             <w14:uncheckedState w14:val="2610" w14:font="MS Gothic"/>
           </w14:checkbox>
@@ -4469,7 +4459,7 @@
               <w:lang w:eastAsia="en-GB"/>
               <w14:ligatures w14:val="none"/>
             </w:rPr>
-            <w:t>☐</w:t>
+            <w:t>☒</w:t>
           </w:r>
         </w:sdtContent>
       </w:sdt>
@@ -4513,7 +4503,7 @@
           </w:rPr>
           <w:id w:val="995924430"/>
           <w14:checkbox>
-            <w14:checked w14:val="0"/>
+            <w14:checked w14:val="1"/>
             <w14:checkedState w14:val="2612" w14:font="MS Gothic"/>
             <w14:uncheckedState w14:val="2610" w14:font="MS Gothic"/>
           </w14:checkbox>
@@ -4526,7 +4516,7 @@
               <w:lang w:eastAsia="en-GB"/>
               <w14:ligatures w14:val="none"/>
             </w:rPr>
-            <w:t>☐</w:t>
+            <w:t>☒</w:t>
           </w:r>
         </w:sdtContent>
       </w:sdt>
@@ -12148,7 +12138,12 @@
 </file>
 
 <file path=customXml/item1.xml><?xml version="1.0" encoding="utf-8"?>
-<b:Sources xmlns:b="http://schemas.openxmlformats.org/officeDocument/2006/bibliography" xmlns="http://schemas.openxmlformats.org/officeDocument/2006/bibliography" SelectedStyle="\APASixthEditionOfficeOnline.xsl" StyleName="APA" Version="6"/>
+<?mso-contentType ?>
+<FormTemplates xmlns="http://schemas.microsoft.com/sharepoint/v3/contenttype/forms">
+  <Display>DocumentLibraryForm</Display>
+  <Edit>DocumentLibraryForm</Edit>
+  <New>DocumentLibraryForm</New>
+</FormTemplates>
 </file>
 
 <file path=customXml/item2.xml><?xml version="1.0" encoding="utf-8"?>
@@ -12347,12 +12342,7 @@
 </file>
 
 <file path=customXml/item3.xml><?xml version="1.0" encoding="utf-8"?>
-<?mso-contentType ?>
-<FormTemplates xmlns="http://schemas.microsoft.com/sharepoint/v3/contenttype/forms">
-  <Display>DocumentLibraryForm</Display>
-  <Edit>DocumentLibraryForm</Edit>
-  <New>DocumentLibraryForm</New>
-</FormTemplates>
+<b:Sources xmlns:b="http://schemas.openxmlformats.org/officeDocument/2006/bibliography" xmlns="http://schemas.openxmlformats.org/officeDocument/2006/bibliography" SelectedStyle="\APASixthEditionOfficeOnline.xsl" StyleName="APA" Version="6"/>
 </file>
 
 <file path=customXml/item4.xml><?xml version="1.0" encoding="utf-8"?>
@@ -12367,9 +12357,9 @@
 </file>
 
 <file path=customXml/itemProps1.xml><?xml version="1.0" encoding="utf-8"?>
-<ds:datastoreItem xmlns:ds="http://schemas.openxmlformats.org/officeDocument/2006/customXml" ds:itemID="{B236FD93-FEF6-4508-9067-DEB0E0877F6E}">
+<ds:datastoreItem xmlns:ds="http://schemas.openxmlformats.org/officeDocument/2006/customXml" ds:itemID="{43A096C4-80C3-4750-BE4E-8EC6978F7DFF}">
   <ds:schemaRefs>
-    <ds:schemaRef ds:uri="http://schemas.openxmlformats.org/officeDocument/2006/bibliography"/>
+    <ds:schemaRef ds:uri="http://schemas.microsoft.com/sharepoint/v3/contenttype/forms"/>
   </ds:schemaRefs>
 </ds:datastoreItem>
 </file>
@@ -12394,9 +12384,9 @@
 </file>
 
 <file path=customXml/itemProps3.xml><?xml version="1.0" encoding="utf-8"?>
-<ds:datastoreItem xmlns:ds="http://schemas.openxmlformats.org/officeDocument/2006/customXml" ds:itemID="{43A096C4-80C3-4750-BE4E-8EC6978F7DFF}">
+<ds:datastoreItem xmlns:ds="http://schemas.openxmlformats.org/officeDocument/2006/customXml" ds:itemID="{B236FD93-FEF6-4508-9067-DEB0E0877F6E}">
   <ds:schemaRefs>
-    <ds:schemaRef ds:uri="http://schemas.microsoft.com/sharepoint/v3/contenttype/forms"/>
+    <ds:schemaRef ds:uri="http://schemas.openxmlformats.org/officeDocument/2006/bibliography"/>
   </ds:schemaRefs>
 </ds:datastoreItem>
 </file>

</xml_diff>

<commit_message>
Add admin activity management; enhance session display with user role checks
</commit_message>
<xml_diff>
--- a/Checklist for TASK 2 Deliverables.docx
+++ b/Checklist for TASK 2 Deliverables.docx
@@ -4943,7 +4943,7 @@
           </w:rPr>
           <w:id w:val="-816266903"/>
           <w14:checkbox>
-            <w14:checked w14:val="0"/>
+            <w14:checked w14:val="1"/>
             <w14:checkedState w14:val="2612" w14:font="MS Gothic"/>
             <w14:uncheckedState w14:val="2610" w14:font="MS Gothic"/>
           </w14:checkbox>
@@ -4956,7 +4956,7 @@
               <w:lang w:eastAsia="en-GB"/>
               <w14:ligatures w14:val="none"/>
             </w:rPr>
-            <w:t>☐</w:t>
+            <w:t>☒</w:t>
           </w:r>
         </w:sdtContent>
       </w:sdt>
@@ -12138,12 +12138,7 @@
 </file>
 
 <file path=customXml/item1.xml><?xml version="1.0" encoding="utf-8"?>
-<?mso-contentType ?>
-<FormTemplates xmlns="http://schemas.microsoft.com/sharepoint/v3/contenttype/forms">
-  <Display>DocumentLibraryForm</Display>
-  <Edit>DocumentLibraryForm</Edit>
-  <New>DocumentLibraryForm</New>
-</FormTemplates>
+<b:Sources xmlns:b="http://schemas.openxmlformats.org/officeDocument/2006/bibliography" xmlns="http://schemas.openxmlformats.org/officeDocument/2006/bibliography" SelectedStyle="\APASixthEditionOfficeOnline.xsl" StyleName="APA" Version="6"/>
 </file>
 
 <file path=customXml/item2.xml><?xml version="1.0" encoding="utf-8"?>
@@ -12342,7 +12337,12 @@
 </file>
 
 <file path=customXml/item3.xml><?xml version="1.0" encoding="utf-8"?>
-<b:Sources xmlns:b="http://schemas.openxmlformats.org/officeDocument/2006/bibliography" xmlns="http://schemas.openxmlformats.org/officeDocument/2006/bibliography" SelectedStyle="\APASixthEditionOfficeOnline.xsl" StyleName="APA" Version="6"/>
+<?mso-contentType ?>
+<FormTemplates xmlns="http://schemas.microsoft.com/sharepoint/v3/contenttype/forms">
+  <Display>DocumentLibraryForm</Display>
+  <Edit>DocumentLibraryForm</Edit>
+  <New>DocumentLibraryForm</New>
+</FormTemplates>
 </file>
 
 <file path=customXml/item4.xml><?xml version="1.0" encoding="utf-8"?>
@@ -12357,9 +12357,9 @@
 </file>
 
 <file path=customXml/itemProps1.xml><?xml version="1.0" encoding="utf-8"?>
-<ds:datastoreItem xmlns:ds="http://schemas.openxmlformats.org/officeDocument/2006/customXml" ds:itemID="{43A096C4-80C3-4750-BE4E-8EC6978F7DFF}">
+<ds:datastoreItem xmlns:ds="http://schemas.openxmlformats.org/officeDocument/2006/customXml" ds:itemID="{B236FD93-FEF6-4508-9067-DEB0E0877F6E}">
   <ds:schemaRefs>
-    <ds:schemaRef ds:uri="http://schemas.microsoft.com/sharepoint/v3/contenttype/forms"/>
+    <ds:schemaRef ds:uri="http://schemas.openxmlformats.org/officeDocument/2006/bibliography"/>
   </ds:schemaRefs>
 </ds:datastoreItem>
 </file>
@@ -12384,9 +12384,9 @@
 </file>
 
 <file path=customXml/itemProps3.xml><?xml version="1.0" encoding="utf-8"?>
-<ds:datastoreItem xmlns:ds="http://schemas.openxmlformats.org/officeDocument/2006/customXml" ds:itemID="{B236FD93-FEF6-4508-9067-DEB0E0877F6E}">
+<ds:datastoreItem xmlns:ds="http://schemas.openxmlformats.org/officeDocument/2006/customXml" ds:itemID="{43A096C4-80C3-4750-BE4E-8EC6978F7DFF}">
   <ds:schemaRefs>
-    <ds:schemaRef ds:uri="http://schemas.openxmlformats.org/officeDocument/2006/bibliography"/>
+    <ds:schemaRef ds:uri="http://schemas.microsoft.com/sharepoint/v3/contenttype/forms"/>
   </ds:schemaRefs>
 </ds:datastoreItem>
 </file>

</xml_diff>